<commit_message>
new problem is solved
</commit_message>
<xml_diff>
--- a/resume/rohit_resume.docx
+++ b/resume/rohit_resume.docx
@@ -5,7 +5,7 @@
     <w:p>
       <w:pPr>
         <w:pStyle w:val="6"/>
-        <w:jc w:val="both"/>
+        <w:jc w:val="center"/>
         <w:rPr>
           <w:spacing w:val="-4"/>
         </w:rPr>
@@ -19,6 +19,14 @@
       <w:r>
         <w:rPr>
           <w:spacing w:val="-52"/>
+        </w:rPr>
+        <w:t xml:space="preserve"> </w:t>
+      </w:r>
+      <w:r>
+        <w:rPr>
+          <w:rFonts w:hint="default"/>
+          <w:spacing w:val="-52"/>
+          <w:lang w:val="en-US"/>
         </w:rPr>
         <w:t xml:space="preserve"> </w:t>
       </w:r>
@@ -528,6 +536,17 @@
           <w:szCs w:val="28"/>
         </w:rPr>
       </w:pPr>
+      <w:r>
+        <w:rPr>
+          <w:rFonts w:hint="default"/>
+          <w:spacing w:val="-2"/>
+          <w:w w:val="115"/>
+          <w:sz w:val="28"/>
+          <w:szCs w:val="28"/>
+          <w:lang w:val="en-US"/>
+        </w:rPr>
+        <w:t xml:space="preserve">Technical </w:t>
+      </w:r>
       <w:r>
         <w:rPr>
           <w:spacing w:val="-2"/>
@@ -638,28 +657,6 @@
         </w:numPr>
         <w:bidi w:val="0"/>
         <w:ind w:left="721" w:leftChars="0" w:hanging="418" w:firstLineChars="0"/>
-        <w:rPr>
-          <w:sz w:val="24"/>
-          <w:szCs w:val="24"/>
-        </w:rPr>
-      </w:pPr>
-      <w:r>
-        <w:rPr>
-          <w:sz w:val="24"/>
-          <w:szCs w:val="24"/>
-        </w:rPr>
-        <w:t xml:space="preserve">SALESFORCE </w:t>
-      </w:r>
-    </w:p>
-    <w:p>
-      <w:pPr>
-        <w:pStyle w:val="5"/>
-        <w:numPr>
-          <w:ilvl w:val="0"/>
-          <w:numId w:val="1"/>
-        </w:numPr>
-        <w:bidi w:val="0"/>
-        <w:ind w:left="721" w:leftChars="0" w:hanging="418" w:firstLineChars="0"/>
         <w:jc w:val="both"/>
         <w:rPr>
           <w:sz w:val="24"/>
@@ -755,6 +752,7 @@
       <w:pPr>
         <w:pStyle w:val="5"/>
         <w:numPr>
+          <w:ilvl w:val="0"/>
           <w:numId w:val="0"/>
         </w:numPr>
         <w:bidi w:val="0"/>
@@ -792,6 +790,7 @@
       <w:pPr>
         <w:pStyle w:val="5"/>
         <w:numPr>
+          <w:ilvl w:val="0"/>
           <w:numId w:val="0"/>
         </w:numPr>
         <w:tabs>
@@ -1427,15 +1426,22 @@
           <w:tab w:val="right" w:pos="9529"/>
         </w:tabs>
         <w:spacing w:before="0" w:beforeAutospacing="0" w:after="0" w:afterLines="50" w:afterAutospacing="0"/>
-        <w:ind w:left="200" w:leftChars="91" w:firstLine="467" w:firstLineChars="198"/>
+        <w:ind w:left="200" w:leftChars="91" w:firstLine="460" w:firstLineChars="195"/>
         <w:jc w:val="both"/>
         <w:rPr>
-          <w:sz w:val="24"/>
-          <w:szCs w:val="24"/>
-        </w:rPr>
-      </w:pPr>
-      <w:r>
-        <w:rPr>
+          <w:rFonts w:hint="default"/>
+          <w:spacing w:val="-2"/>
+          <w:sz w:val="24"/>
+          <w:szCs w:val="24"/>
+          <w:lang w:val="en-US"/>
+        </w:rPr>
+      </w:pPr>
+      <w:r>
+        <w:rPr>
+          <w:b/>
+          <w:bCs/>
+          <w:i/>
+          <w:iCs/>
           <w:spacing w:val="-2"/>
           <w:sz w:val="24"/>
           <w:szCs w:val="24"/>
@@ -1444,6 +1450,10 @@
       </w:r>
       <w:r>
         <w:rPr>
+          <w:b/>
+          <w:bCs/>
+          <w:i/>
+          <w:iCs/>
           <w:spacing w:val="-10"/>
           <w:sz w:val="24"/>
           <w:szCs w:val="24"/>
@@ -1452,6 +1462,10 @@
       </w:r>
       <w:r>
         <w:rPr>
+          <w:b/>
+          <w:bCs/>
+          <w:i/>
+          <w:iCs/>
           <w:spacing w:val="-2"/>
           <w:sz w:val="24"/>
           <w:szCs w:val="24"/>
@@ -1460,6 +1474,10 @@
       </w:r>
       <w:r>
         <w:rPr>
+          <w:b/>
+          <w:bCs/>
+          <w:i/>
+          <w:iCs/>
           <w:spacing w:val="-4"/>
           <w:sz w:val="24"/>
           <w:szCs w:val="24"/>
@@ -1468,6 +1486,10 @@
       </w:r>
       <w:r>
         <w:rPr>
+          <w:b/>
+          <w:bCs/>
+          <w:i/>
+          <w:iCs/>
           <w:spacing w:val="-2"/>
           <w:sz w:val="24"/>
           <w:szCs w:val="24"/>
@@ -1476,6 +1498,10 @@
       </w:r>
       <w:r>
         <w:rPr>
+          <w:b/>
+          <w:bCs/>
+          <w:i/>
+          <w:iCs/>
           <w:spacing w:val="-3"/>
           <w:sz w:val="24"/>
           <w:szCs w:val="24"/>
@@ -1484,14 +1510,48 @@
       </w:r>
       <w:r>
         <w:rPr>
-          <w:spacing w:val="-2"/>
-          <w:sz w:val="24"/>
-          <w:szCs w:val="24"/>
-        </w:rPr>
-        <w:t>university |</w:t>
-      </w:r>
-      <w:r>
-        <w:rPr>
+          <w:rFonts w:hint="default"/>
+          <w:b/>
+          <w:bCs/>
+          <w:i/>
+          <w:iCs/>
+          <w:spacing w:val="-3"/>
+          <w:sz w:val="24"/>
+          <w:szCs w:val="24"/>
+          <w:lang w:val="en-US"/>
+        </w:rPr>
+        <w:t>U</w:t>
+      </w:r>
+      <w:r>
+        <w:rPr>
+          <w:b/>
+          <w:bCs/>
+          <w:i/>
+          <w:iCs/>
+          <w:spacing w:val="-2"/>
+          <w:sz w:val="24"/>
+          <w:szCs w:val="24"/>
+        </w:rPr>
+        <w:t>niversity</w:t>
+      </w:r>
+      <w:r>
+        <w:rPr>
+          <w:b w:val="0"/>
+          <w:bCs w:val="0"/>
+          <w:i/>
+          <w:iCs/>
+          <w:spacing w:val="-2"/>
+          <w:sz w:val="24"/>
+          <w:szCs w:val="24"/>
+        </w:rPr>
+        <w:t xml:space="preserve"> |</w:t>
+      </w:r>
+      <w:r>
+        <w:rPr>
+          <w:b w:val="0"/>
+          <w:bCs w:val="0"/>
+          <w:i/>
+          <w:iCs/>
           <w:spacing w:val="-8"/>
           <w:sz w:val="24"/>
           <w:szCs w:val="24"/>
@@ -1500,6 +1560,57 @@
       </w:r>
       <w:r>
         <w:rPr>
+          <w:rFonts w:hint="default"/>
+          <w:b/>
+          <w:bCs/>
+          <w:i/>
+          <w:iCs/>
+          <w:spacing w:val="-8"/>
+          <w:sz w:val="24"/>
+          <w:szCs w:val="24"/>
+          <w:lang w:val="en-US"/>
+        </w:rPr>
+        <w:t>Nashik</w:t>
+      </w:r>
+      <w:r>
+        <w:rPr>
+          <w:rFonts w:hint="default"/>
+          <w:spacing w:val="-2"/>
+          <w:sz w:val="24"/>
+          <w:szCs w:val="24"/>
+          <w:lang w:val="en-US"/>
+        </w:rPr>
+        <w:tab/>
+      </w:r>
+      <w:r>
+        <w:rPr>
+          <w:spacing w:val="-2"/>
+          <w:sz w:val="24"/>
+          <w:szCs w:val="24"/>
+        </w:rPr>
+        <w:t>2021-</w:t>
+      </w:r>
+      <w:r>
+        <w:rPr>
+          <w:spacing w:val="-6"/>
+          <w:sz w:val="24"/>
+          <w:szCs w:val="24"/>
+        </w:rPr>
+        <w:t>2025</w:t>
+      </w:r>
+    </w:p>
+    <w:p>
+      <w:pPr>
+        <w:bidi w:val="0"/>
+        <w:spacing w:before="0" w:beforeAutospacing="0" w:after="0" w:afterLines="70" w:afterAutospacing="0"/>
+        <w:ind w:left="0" w:leftChars="0" w:firstLine="660" w:firstLineChars="0"/>
+        <w:rPr>
+          <w:sz w:val="24"/>
+          <w:szCs w:val="24"/>
+        </w:rPr>
+      </w:pPr>
+      <w:r>
+        <w:rPr>
           <w:spacing w:val="-2"/>
           <w:sz w:val="24"/>
           <w:szCs w:val="24"/>
@@ -1524,35 +1635,14 @@
       </w:r>
       <w:r>
         <w:rPr>
-          <w:rFonts w:ascii="Times New Roman"/>
-          <w:sz w:val="24"/>
-          <w:szCs w:val="24"/>
-        </w:rPr>
-        <w:tab/>
-      </w:r>
-      <w:r>
-        <w:rPr>
-          <w:spacing w:val="-2"/>
-          <w:sz w:val="24"/>
-          <w:szCs w:val="24"/>
-        </w:rPr>
-        <w:t>2021-</w:t>
-      </w:r>
-      <w:r>
-        <w:rPr>
-          <w:spacing w:val="-6"/>
-          <w:sz w:val="24"/>
-          <w:szCs w:val="24"/>
-        </w:rPr>
-        <w:t>2025</w:t>
-      </w:r>
-    </w:p>
-    <w:p>
-      <w:pPr>
-        <w:bidi w:val="0"/>
-        <w:spacing w:before="0" w:beforeAutospacing="0"/>
-        <w:ind w:firstLine="660" w:firstLineChars="300"/>
-      </w:pPr>
+          <w:rFonts w:hint="default"/>
+          <w:spacing w:val="-2"/>
+          <w:sz w:val="24"/>
+          <w:szCs w:val="24"/>
+          <w:lang w:val="en-US"/>
+        </w:rPr>
+        <w:t xml:space="preserve">  | </w:t>
+      </w:r>
       <w:r>
         <w:t>CGPA :</w:t>
       </w:r>
@@ -1573,8 +1663,8 @@
         <w:tabs>
           <w:tab w:val="right" w:pos="9297"/>
         </w:tabs>
-        <w:spacing w:before="118"/>
-        <w:ind w:left="208" w:firstLine="480" w:firstLineChars="200"/>
+        <w:spacing w:before="0" w:beforeAutospacing="0"/>
+        <w:ind w:left="209" w:leftChars="95" w:firstLine="451" w:firstLineChars="188"/>
         <w:jc w:val="both"/>
         <w:rPr>
           <w:rFonts w:hint="default"/>
@@ -1585,57 +1675,129 @@
       </w:pPr>
       <w:r>
         <w:rPr>
-          <w:sz w:val="24"/>
-          <w:szCs w:val="24"/>
-        </w:rPr>
-        <w:t>Higher</w:t>
-      </w:r>
-      <w:r>
-        <w:rPr>
-          <w:rFonts w:hint="default"/>
-          <w:sz w:val="24"/>
-          <w:szCs w:val="24"/>
-          <w:lang w:val="en-US"/>
-        </w:rPr>
-        <w:t xml:space="preserve"> </w:t>
-      </w:r>
-      <w:r>
-        <w:rPr>
-          <w:spacing w:val="-10"/>
-          <w:sz w:val="24"/>
-          <w:szCs w:val="24"/>
-        </w:rPr>
-        <w:t xml:space="preserve"> </w:t>
-      </w:r>
-      <w:r>
-        <w:rPr>
-          <w:sz w:val="24"/>
-          <w:szCs w:val="24"/>
-        </w:rPr>
-        <w:t>Secondary</w:t>
-      </w:r>
-      <w:r>
-        <w:rPr>
-          <w:spacing w:val="-3"/>
-          <w:sz w:val="24"/>
-          <w:szCs w:val="24"/>
-        </w:rPr>
-        <w:t xml:space="preserve"> </w:t>
-      </w:r>
-      <w:r>
-        <w:rPr>
-          <w:spacing w:val="-8"/>
-          <w:sz w:val="24"/>
-          <w:szCs w:val="24"/>
-        </w:rPr>
-        <w:t xml:space="preserve"> </w:t>
-      </w:r>
-      <w:r>
-        <w:rPr>
-          <w:sz w:val="24"/>
-          <w:szCs w:val="24"/>
-        </w:rPr>
-        <w:t>Certificate</w:t>
+          <w:rFonts w:hint="default"/>
+          <w:b/>
+          <w:bCs/>
+          <w:i/>
+          <w:iCs/>
+          <w:sz w:val="24"/>
+          <w:szCs w:val="24"/>
+          <w:lang w:val="en-US"/>
+        </w:rPr>
+        <w:t>Sane Guraji Higher Secondary School</w:t>
+      </w:r>
+      <w:r>
+        <w:rPr>
+          <w:rFonts w:hint="default"/>
+          <w:sz w:val="24"/>
+          <w:szCs w:val="24"/>
+          <w:lang w:val="en-US"/>
+        </w:rPr>
+        <w:t xml:space="preserve"> </w:t>
+      </w:r>
+      <w:r>
+        <w:rPr>
+          <w:b/>
+          <w:bCs/>
+          <w:i/>
+          <w:iCs/>
+          <w:sz w:val="24"/>
+          <w:szCs w:val="24"/>
+        </w:rPr>
+        <w:t>|</w:t>
+      </w:r>
+      <w:r>
+        <w:rPr>
+          <w:rFonts w:hint="default"/>
+          <w:b/>
+          <w:bCs/>
+          <w:i/>
+          <w:iCs/>
+          <w:sz w:val="24"/>
+          <w:szCs w:val="24"/>
+          <w:lang w:val="en-US"/>
+        </w:rPr>
+        <w:t xml:space="preserve"> </w:t>
+      </w:r>
+      <w:r>
+        <w:rPr>
+          <w:b/>
+          <w:bCs/>
+          <w:i/>
+          <w:iCs/>
+          <w:spacing w:val="-13"/>
+          <w:sz w:val="24"/>
+          <w:szCs w:val="24"/>
+        </w:rPr>
+        <w:t xml:space="preserve"> </w:t>
+      </w:r>
+      <w:r>
+        <w:rPr>
+          <w:rFonts w:hint="default"/>
+          <w:b/>
+          <w:bCs/>
+          <w:i/>
+          <w:iCs/>
+          <w:spacing w:val="-13"/>
+          <w:sz w:val="24"/>
+          <w:szCs w:val="24"/>
+          <w:lang w:val="en-US"/>
+        </w:rPr>
+        <w:t>Bhusaval</w:t>
+      </w:r>
+      <w:r>
+        <w:rPr>
+          <w:rFonts w:ascii="Times New Roman"/>
+          <w:sz w:val="24"/>
+          <w:szCs w:val="24"/>
+        </w:rPr>
+        <w:tab/>
+      </w:r>
+      <w:r>
+        <w:rPr>
+          <w:spacing w:val="-4"/>
+          <w:sz w:val="24"/>
+          <w:szCs w:val="24"/>
+        </w:rPr>
+        <w:t>202</w:t>
+      </w:r>
+      <w:r>
+        <w:rPr>
+          <w:rFonts w:hint="default"/>
+          <w:spacing w:val="-4"/>
+          <w:sz w:val="24"/>
+          <w:szCs w:val="24"/>
+          <w:lang w:val="en-US"/>
+        </w:rPr>
+        <w:t>1</w:t>
+      </w:r>
+    </w:p>
+    <w:p>
+      <w:pPr>
+        <w:pStyle w:val="5"/>
+        <w:spacing w:before="120" w:after="0" w:afterLines="72" w:afterAutospacing="0"/>
+        <w:ind w:left="209" w:leftChars="95" w:firstLine="451" w:firstLineChars="188"/>
+        <w:jc w:val="both"/>
+        <w:rPr>
+          <w:sz w:val="24"/>
+          <w:szCs w:val="24"/>
+        </w:rPr>
+      </w:pPr>
+      <w:r>
+        <w:rPr>
+          <w:rFonts w:hint="default"/>
+          <w:sz w:val="24"/>
+          <w:szCs w:val="24"/>
+          <w:lang w:val="en-US"/>
+        </w:rPr>
+        <w:t xml:space="preserve">Higher Secondary School | </w:t>
+      </w:r>
+      <w:r>
+        <w:rPr>
+          <w:sz w:val="24"/>
+          <w:szCs w:val="24"/>
+        </w:rPr>
+        <w:t>Percentage</w:t>
       </w:r>
       <w:r>
         <w:rPr>
@@ -1650,82 +1812,6 @@
           <w:sz w:val="24"/>
           <w:szCs w:val="24"/>
         </w:rPr>
-        <w:t>|</w:t>
-      </w:r>
-      <w:r>
-        <w:rPr>
-          <w:spacing w:val="-13"/>
-          <w:sz w:val="24"/>
-          <w:szCs w:val="24"/>
-        </w:rPr>
-        <w:t xml:space="preserve"> </w:t>
-      </w:r>
-      <w:r>
-        <w:rPr>
-          <w:spacing w:val="-5"/>
-          <w:sz w:val="24"/>
-          <w:szCs w:val="24"/>
-        </w:rPr>
-        <w:t>HSC</w:t>
-      </w:r>
-      <w:r>
-        <w:rPr>
-          <w:rFonts w:ascii="Times New Roman"/>
-          <w:sz w:val="24"/>
-          <w:szCs w:val="24"/>
-        </w:rPr>
-        <w:tab/>
-      </w:r>
-      <w:r>
-        <w:rPr>
-          <w:spacing w:val="-4"/>
-          <w:sz w:val="24"/>
-          <w:szCs w:val="24"/>
-        </w:rPr>
-        <w:t>202</w:t>
-      </w:r>
-      <w:r>
-        <w:rPr>
-          <w:rFonts w:hint="default"/>
-          <w:spacing w:val="-4"/>
-          <w:sz w:val="24"/>
-          <w:szCs w:val="24"/>
-          <w:lang w:val="en-US"/>
-        </w:rPr>
-        <w:t>1</w:t>
-      </w:r>
-    </w:p>
-    <w:p>
-      <w:pPr>
-        <w:pStyle w:val="5"/>
-        <w:spacing w:before="120"/>
-        <w:ind w:left="208" w:firstLine="480" w:firstLineChars="200"/>
-        <w:jc w:val="both"/>
-        <w:rPr>
-          <w:sz w:val="24"/>
-          <w:szCs w:val="24"/>
-        </w:rPr>
-      </w:pPr>
-      <w:r>
-        <w:rPr>
-          <w:sz w:val="24"/>
-          <w:szCs w:val="24"/>
-        </w:rPr>
-        <w:t>Percentage</w:t>
-      </w:r>
-      <w:r>
-        <w:rPr>
-          <w:spacing w:val="-12"/>
-          <w:sz w:val="24"/>
-          <w:szCs w:val="24"/>
-        </w:rPr>
-        <w:t xml:space="preserve"> </w:t>
-      </w:r>
-      <w:r>
-        <w:rPr>
-          <w:sz w:val="24"/>
-          <w:szCs w:val="24"/>
-        </w:rPr>
         <w:t>:</w:t>
       </w:r>
       <w:r>
@@ -1744,6 +1830,8 @@
         </w:rPr>
         <w:t>77.83</w:t>
       </w:r>
+      <w:bookmarkStart w:id="0" w:name="_GoBack"/>
+      <w:bookmarkEnd w:id="0"/>
     </w:p>
     <w:p>
       <w:pPr>
@@ -1751,8 +1839,8 @@
         <w:tabs>
           <w:tab w:val="right" w:pos="9297"/>
         </w:tabs>
-        <w:spacing w:before="121"/>
-        <w:ind w:left="208" w:firstLine="480" w:firstLineChars="200"/>
+        <w:spacing w:before="0" w:beforeAutospacing="0"/>
+        <w:ind w:left="209" w:leftChars="95" w:firstLine="451" w:firstLineChars="188"/>
         <w:jc w:val="both"/>
         <w:rPr>
           <w:sz w:val="24"/>
@@ -1761,61 +1849,43 @@
       </w:pPr>
       <w:r>
         <w:rPr>
-          <w:sz w:val="24"/>
-          <w:szCs w:val="24"/>
-        </w:rPr>
-        <w:t>Secondary</w:t>
-      </w:r>
-      <w:r>
-        <w:rPr>
-          <w:rFonts w:hint="default"/>
-          <w:sz w:val="24"/>
-          <w:szCs w:val="24"/>
-          <w:lang w:val="en-US"/>
-        </w:rPr>
-        <w:t xml:space="preserve"> </w:t>
-      </w:r>
-      <w:r>
-        <w:rPr>
-          <w:spacing w:val="-12"/>
-          <w:sz w:val="24"/>
-          <w:szCs w:val="24"/>
-        </w:rPr>
-        <w:t xml:space="preserve"> </w:t>
-      </w:r>
-      <w:r>
-        <w:rPr>
-          <w:sz w:val="24"/>
-          <w:szCs w:val="24"/>
-        </w:rPr>
-        <w:t>School</w:t>
-      </w:r>
-      <w:r>
-        <w:rPr>
-          <w:rFonts w:hint="default"/>
-          <w:sz w:val="24"/>
-          <w:szCs w:val="24"/>
-          <w:lang w:val="en-US"/>
-        </w:rPr>
-        <w:t xml:space="preserve"> </w:t>
-      </w:r>
-      <w:r>
-        <w:rPr>
-          <w:spacing w:val="-10"/>
-          <w:sz w:val="24"/>
-          <w:szCs w:val="24"/>
-        </w:rPr>
-        <w:t xml:space="preserve"> </w:t>
-      </w:r>
-      <w:r>
-        <w:rPr>
-          <w:sz w:val="24"/>
-          <w:szCs w:val="24"/>
-        </w:rPr>
-        <w:t>Certificate|</w:t>
-      </w:r>
-      <w:r>
-        <w:rPr>
+          <w:rFonts w:hint="default"/>
+          <w:b/>
+          <w:bCs/>
+          <w:i/>
+          <w:iCs/>
+          <w:sz w:val="24"/>
+          <w:szCs w:val="24"/>
+          <w:lang w:val="en-US"/>
+        </w:rPr>
+        <w:t>Sane Guraji Higher Secondary School</w:t>
+      </w:r>
+      <w:r>
+        <w:rPr>
+          <w:rFonts w:hint="default"/>
+          <w:sz w:val="24"/>
+          <w:szCs w:val="24"/>
+          <w:lang w:val="en-US"/>
+        </w:rPr>
+        <w:t xml:space="preserve"> </w:t>
+      </w:r>
+      <w:r>
+        <w:rPr>
+          <w:b/>
+          <w:bCs/>
+          <w:i/>
+          <w:iCs/>
+          <w:sz w:val="24"/>
+          <w:szCs w:val="24"/>
+        </w:rPr>
+        <w:t>|</w:t>
+      </w:r>
+      <w:r>
+        <w:rPr>
+          <w:b/>
+          <w:bCs/>
+          <w:i/>
+          <w:iCs/>
           <w:spacing w:val="-14"/>
           <w:sz w:val="24"/>
           <w:szCs w:val="24"/>
@@ -1824,11 +1894,17 @@
       </w:r>
       <w:r>
         <w:rPr>
-          <w:spacing w:val="-5"/>
-          <w:sz w:val="24"/>
-          <w:szCs w:val="24"/>
-        </w:rPr>
-        <w:t>SSC</w:t>
+          <w:rFonts w:hint="default"/>
+          <w:b/>
+          <w:bCs/>
+          <w:i/>
+          <w:iCs/>
+          <w:spacing w:val="-14"/>
+          <w:sz w:val="24"/>
+          <w:szCs w:val="24"/>
+          <w:lang w:val="en-US"/>
+        </w:rPr>
+        <w:t>Bhusaval</w:t>
       </w:r>
       <w:r>
         <w:rPr>
@@ -1851,13 +1927,22 @@
       <w:pPr>
         <w:pStyle w:val="5"/>
         <w:spacing w:before="120"/>
-        <w:ind w:left="0" w:leftChars="0" w:right="0" w:rightChars="0" w:firstLine="686" w:firstLineChars="286"/>
+        <w:ind w:left="0" w:leftChars="0" w:right="0" w:rightChars="0" w:firstLine="660" w:firstLineChars="275"/>
         <w:jc w:val="both"/>
         <w:rPr>
           <w:sz w:val="24"/>
           <w:szCs w:val="24"/>
         </w:rPr>
       </w:pPr>
+      <w:r>
+        <w:rPr>
+          <w:rFonts w:hint="default"/>
+          <w:sz w:val="24"/>
+          <w:szCs w:val="24"/>
+          <w:lang w:val="en-US"/>
+        </w:rPr>
+        <w:t xml:space="preserve">Secondary School Certificate | </w:t>
+      </w:r>
       <w:r>
         <w:rPr>
           <w:sz w:val="24"/>
@@ -2013,8 +2098,6 @@
         </w:rPr>
         <w:t xml:space="preserve">    Time Management</w:t>
       </w:r>
-      <w:bookmarkStart w:id="0" w:name="_GoBack"/>
-      <w:bookmarkEnd w:id="0"/>
     </w:p>
     <w:sectPr>
       <w:type w:val="continuous"/>

</xml_diff>